<commit_message>
Update SetProperty documentation to include special syntax for current time and modifiers.
</commit_message>
<xml_diff>
--- a/doc/UserManual/Word/60_Command_SetProperty.docx
+++ b/doc/UserManual/Word/60_Command_SetProperty.docx
@@ -79,13 +79,19 @@
         <w:t>-</w:t>
       </w:r>
       <w:r>
-        <w:t>04</w:t>
+        <w:t>0</w:t>
+      </w:r>
+      <w:r>
+        <w:t>8</w:t>
       </w:r>
       <w:r>
         <w:t>-</w:t>
       </w:r>
       <w:r>
-        <w:t>23</w:t>
+        <w:t>2</w:t>
+      </w:r>
+      <w:r>
+        <w:t>0</w:t>
       </w:r>
     </w:p>
     <w:p/>
@@ -256,9 +262,9 @@
         </w:rPr>
         <w:drawing>
           <wp:inline distT="0" distB="0" distL="0" distR="0">
-            <wp:extent cx="5943600" cy="3307080"/>
-            <wp:effectExtent l="0" t="0" r="0" b="7620"/>
-            <wp:docPr id="1" name="Picture 1" descr="command_SetProperty"/>
+            <wp:extent cx="5943600" cy="3246755"/>
+            <wp:effectExtent l="0" t="0" r="0" b="0"/>
+            <wp:docPr id="2" name="Picture 2"/>
             <wp:cNvGraphicFramePr>
               <a:graphicFrameLocks xmlns:a="http://schemas.openxmlformats.org/drawingml/2006/main" noChangeAspect="1"/>
             </wp:cNvGraphicFramePr>
@@ -266,10 +272,8 @@
               <a:graphicData uri="http://schemas.openxmlformats.org/drawingml/2006/picture">
                 <pic:pic xmlns:pic="http://schemas.openxmlformats.org/drawingml/2006/picture">
                   <pic:nvPicPr>
-                    <pic:cNvPr id="0" name="Picture 1" descr="command_SetProperty"/>
-                    <pic:cNvPicPr>
-                      <a:picLocks noChangeAspect="1" noChangeArrowheads="1"/>
-                    </pic:cNvPicPr>
+                    <pic:cNvPr id="2" name="command_SetProperty.png"/>
+                    <pic:cNvPicPr/>
                   </pic:nvPicPr>
                   <pic:blipFill>
                     <a:blip r:embed="rId7">
@@ -279,23 +283,18 @@
                         </a:ext>
                       </a:extLst>
                     </a:blip>
-                    <a:srcRect/>
                     <a:stretch>
                       <a:fillRect/>
                     </a:stretch>
                   </pic:blipFill>
-                  <pic:spPr bwMode="auto">
+                  <pic:spPr>
                     <a:xfrm>
                       <a:off x="0" y="0"/>
-                      <a:ext cx="5943600" cy="3307080"/>
+                      <a:ext cx="5943600" cy="3246755"/>
                     </a:xfrm>
                     <a:prstGeom prst="rect">
                       <a:avLst/>
                     </a:prstGeom>
-                    <a:noFill/>
-                    <a:ln>
-                      <a:noFill/>
-                    </a:ln>
                   </pic:spPr>
                 </pic:pic>
               </a:graphicData>
@@ -303,6 +302,8 @@
           </wp:inline>
         </w:drawing>
       </w:r>
+      <w:bookmarkStart w:id="0" w:name="_GoBack"/>
+      <w:bookmarkEnd w:id="0"/>
     </w:p>
     <w:p>
       <w:pPr>
@@ -351,7 +352,7 @@
           <w:numId w:val="0"/>
         </w:numPr>
       </w:pPr>
-      <w:bookmarkStart w:id="0" w:name="replaceValue"/>
+      <w:bookmarkStart w:id="1" w:name="replaceValue"/>
     </w:p>
     <w:p>
       <w:r>
@@ -657,6 +658,49 @@
               <w:t xml:space="preserve"> – a string</w:t>
             </w:r>
           </w:p>
+          <w:p>
+            <w:proofErr w:type="spellStart"/>
+            <w:r>
+              <w:t>DateTime</w:t>
+            </w:r>
+            <w:proofErr w:type="spellEnd"/>
+            <w:r>
+              <w:t xml:space="preserve"> objects can be specified with special syntax to use current time and modifiers on the </w:t>
+            </w:r>
+            <w:proofErr w:type="spellStart"/>
+            <w:r>
+              <w:t>DateTime</w:t>
+            </w:r>
+            <w:proofErr w:type="spellEnd"/>
+            <w:r>
+              <w:t xml:space="preserve">.  See the </w:t>
+            </w:r>
+            <w:proofErr w:type="spellStart"/>
+            <w:proofErr w:type="gramStart"/>
+            <w:r>
+              <w:rPr>
+                <w:rStyle w:val="RTiSWDocLiteralText"/>
+              </w:rPr>
+              <w:t>SetInputPeriod</w:t>
+            </w:r>
+            <w:proofErr w:type="spellEnd"/>
+            <w:r>
+              <w:rPr>
+                <w:rStyle w:val="RTiSWDocLiteralText"/>
+              </w:rPr>
+              <w:t>(</w:t>
+            </w:r>
+            <w:proofErr w:type="gramEnd"/>
+            <w:r>
+              <w:rPr>
+                <w:rStyle w:val="RTiSWDocLiteralText"/>
+              </w:rPr>
+              <w:t>)</w:t>
+            </w:r>
+            <w:r>
+              <w:t xml:space="preserve"> command for more information.</w:t>
+            </w:r>
+          </w:p>
         </w:tc>
         <w:tc>
           <w:tcPr>
@@ -805,6 +849,7 @@
           </w:p>
         </w:tc>
       </w:tr>
+      <w:bookmarkEnd w:id="1"/>
     </w:tbl>
     <w:p>
       <w:pPr>
@@ -812,9 +857,6 @@
           <w:color w:val="C0C0C0"/>
         </w:rPr>
       </w:pPr>
-      <w:bookmarkStart w:id="1" w:name="_GoBack"/>
-      <w:bookmarkEnd w:id="0"/>
-      <w:bookmarkEnd w:id="1"/>
     </w:p>
     <w:sectPr>
       <w:headerReference w:type="even" r:id="rId8"/>
@@ -1129,7 +1171,7 @@
 
 <file path=word/numbering.xml><?xml version="1.0" encoding="utf-8"?>
 <w:numbering xmlns:wpc="http://schemas.microsoft.com/office/word/2010/wordprocessingCanvas" xmlns:mc="http://schemas.openxmlformats.org/markup-compatibility/2006" xmlns:o="urn:schemas-microsoft-com:office:office" xmlns:r="http://schemas.openxmlformats.org/officeDocument/2006/relationships" xmlns:m="http://schemas.openxmlformats.org/officeDocument/2006/math" xmlns:v="urn:schemas-microsoft-com:vml" xmlns:wp14="http://schemas.microsoft.com/office/word/2010/wordprocessingDrawing" xmlns:wp="http://schemas.openxmlformats.org/drawingml/2006/wordprocessingDrawing" xmlns:w10="urn:schemas-microsoft-com:office:word" xmlns:w="http://schemas.openxmlformats.org/wordprocessingml/2006/main" xmlns:w14="http://schemas.microsoft.com/office/word/2010/wordml" xmlns:w15="http://schemas.microsoft.com/office/word/2012/wordml" xmlns:wpg="http://schemas.microsoft.com/office/word/2010/wordprocessingGroup" xmlns:wpi="http://schemas.microsoft.com/office/word/2010/wordprocessingInk" xmlns:wne="http://schemas.microsoft.com/office/word/2006/wordml" xmlns:wps="http://schemas.microsoft.com/office/word/2010/wordprocessingShape" mc:Ignorable="w14 w15 wp14">
-  <w:abstractNum w:abstractNumId="0">
+  <w:abstractNum w:abstractNumId="0" w15:restartNumberingAfterBreak="0">
     <w:nsid w:val="585623CF"/>
     <w:multiLevelType w:val="hybridMultilevel"/>
     <w:tmpl w:val="FEC8E88C"/>
@@ -1269,7 +1311,7 @@
       </w:rPr>
     </w:lvl>
   </w:abstractNum>
-  <w:abstractNum w:abstractNumId="1">
+  <w:abstractNum w:abstractNumId="1" w15:restartNumberingAfterBreak="0">
     <w:nsid w:val="77DE4DCD"/>
     <w:multiLevelType w:val="hybridMultilevel"/>
     <w:tmpl w:val="CE88ABF2"/>

</xml_diff>